<commit_message>
final edit text profile
</commit_message>
<xml_diff>
--- a/описание.docx
+++ b/описание.docx
@@ -112,33 +112,21 @@
       <w:r>
         <w:t xml:space="preserve">Пользователь </w:t>
       </w:r>
-      <w:bookmarkStart w:id="0" w:name="_GoBack"/>
-      <w:bookmarkEnd w:id="0"/>
-      <w:r>
-        <w:fldChar w:fldCharType="begin"/>
-      </w:r>
-      <w:r>
-        <w:instrText xml:space="preserve"> HYPERLINK "https://www.nic.ru/hcp2/databases/users/e9sotok_alex/" </w:instrText>
-      </w:r>
-      <w:r>
-        <w:fldChar w:fldCharType="separate"/>
-      </w:r>
-      <w:r>
-        <w:rPr>
-          <w:rStyle w:val="a4"/>
-          <w:rFonts w:ascii="Roboto" w:hAnsi="Roboto"/>
-          <w:color w:val="1677D9"/>
-          <w:spacing w:val="-1"/>
-          <w:sz w:val="21"/>
-          <w:szCs w:val="21"/>
-          <w:bdr w:val="none" w:sz="0" w:space="0" w:color="auto" w:frame="1"/>
-          <w:shd w:val="clear" w:color="auto" w:fill="FFFFFF"/>
-        </w:rPr>
-        <w:t>e9sotok_alex</w:t>
-      </w:r>
-      <w:r>
-        <w:fldChar w:fldCharType="end"/>
-      </w:r>
+      <w:hyperlink r:id="rId5" w:history="1">
+        <w:r>
+          <w:rPr>
+            <w:rStyle w:val="a4"/>
+            <w:rFonts w:ascii="Roboto" w:hAnsi="Roboto"/>
+            <w:color w:val="1677D9"/>
+            <w:spacing w:val="-1"/>
+            <w:sz w:val="21"/>
+            <w:szCs w:val="21"/>
+            <w:bdr w:val="none" w:sz="0" w:space="0" w:color="auto" w:frame="1"/>
+            <w:shd w:val="clear" w:color="auto" w:fill="FFFFFF"/>
+          </w:rPr>
+          <w:t>e9sotok_alex</w:t>
+        </w:r>
+      </w:hyperlink>
     </w:p>
     <w:p>
       <w:pPr>
@@ -408,6 +396,47 @@
       <w:r>
         <w:t>так же отображается статус (налет подтвержден)</w:t>
       </w:r>
+    </w:p>
+    <w:p>
+      <w:pPr>
+        <w:ind w:firstLine="0"/>
+      </w:pPr>
+    </w:p>
+    <w:p>
+      <w:pPr>
+        <w:ind w:firstLine="0"/>
+      </w:pPr>
+    </w:p>
+    <w:p>
+      <w:pPr>
+        <w:ind w:firstLine="0"/>
+      </w:pPr>
+      <w:r>
+        <w:t>задача: сделать дамп таблиц</w:t>
+      </w:r>
+    </w:p>
+    <w:p>
+      <w:pPr>
+        <w:ind w:firstLine="0"/>
+      </w:pPr>
+      <w:r>
+        <w:t>дополнить таблицу профиля</w:t>
+      </w:r>
+    </w:p>
+    <w:p>
+      <w:pPr>
+        <w:ind w:firstLine="0"/>
+      </w:pPr>
+      <w:r>
+        <w:t>сделать возможность редактирования профиля</w:t>
+      </w:r>
+    </w:p>
+    <w:p>
+      <w:pPr>
+        <w:ind w:firstLine="0"/>
+      </w:pPr>
+      <w:bookmarkStart w:id="0" w:name="_GoBack"/>
+      <w:bookmarkEnd w:id="0"/>
     </w:p>
     <w:p>
       <w:pPr>

</xml_diff>

<commit_message>
user add record start
</commit_message>
<xml_diff>
--- a/описание.docx
+++ b/описание.docx
@@ -481,9 +481,6 @@
     <w:p>
       <w:pPr>
         <w:ind w:firstLine="0"/>
-        <w:rPr>
-          <w:lang w:val="en-US"/>
-        </w:rPr>
       </w:pPr>
       <w:r>
         <w:t>Доделать отправку пароля</w:t>
@@ -492,17 +489,11 @@
     <w:p>
       <w:pPr>
         <w:ind w:firstLine="0"/>
-        <w:rPr>
-          <w:lang w:val="en-US"/>
-        </w:rPr>
-      </w:pPr>
-    </w:p>
-    <w:p>
-      <w:pPr>
-        <w:ind w:firstLine="0"/>
-        <w:rPr>
-          <w:lang w:val="en-US"/>
-        </w:rPr>
+      </w:pPr>
+    </w:p>
+    <w:p>
+      <w:pPr>
+        <w:ind w:firstLine="0"/>
       </w:pPr>
       <w:r>
         <w:t xml:space="preserve">Переделать </w:t>
@@ -522,53 +513,138 @@
           <w:bottom w:val="dotted" w:sz="24" w:space="1" w:color="auto"/>
         </w:pBdr>
         <w:ind w:firstLine="0"/>
+      </w:pPr>
+    </w:p>
+    <w:p>
+      <w:pPr>
+        <w:ind w:firstLine="0"/>
+      </w:pPr>
+    </w:p>
+    <w:p>
+      <w:pPr>
+        <w:ind w:firstLine="0"/>
+      </w:pPr>
+      <w:r>
+        <w:t xml:space="preserve"> </w:t>
+      </w:r>
+      <w:r>
+        <w:t xml:space="preserve">Таблица </w:t>
+      </w:r>
+      <w:r>
         <w:rPr>
           <w:lang w:val="en-US"/>
         </w:rPr>
-      </w:pPr>
-    </w:p>
-    <w:p>
-      <w:pPr>
-        <w:ind w:firstLine="0"/>
-      </w:pPr>
-    </w:p>
-    <w:p>
-      <w:pPr>
-        <w:ind w:firstLine="0"/>
-      </w:pPr>
+        <w:t>bez</w:t>
+      </w:r>
+      <w:r>
+        <w:t>_</w:t>
+      </w:r>
+      <w:r>
+        <w:rPr>
+          <w:lang w:val="en-US"/>
+        </w:rPr>
+        <w:t>profile</w:t>
+      </w:r>
+    </w:p>
+    <w:p>
+      <w:pPr>
+        <w:ind w:firstLine="0"/>
+      </w:pPr>
+      <w:r>
+        <w:t>Добавить поле с признаком, кто этот пользователь (админ, инструктор, пользователь)</w:t>
+      </w:r>
+    </w:p>
+    <w:p>
+      <w:pPr>
+        <w:ind w:firstLine="0"/>
+      </w:pPr>
+    </w:p>
+    <w:p>
+      <w:pPr>
+        <w:ind w:firstLine="0"/>
+      </w:pPr>
+      <w:r>
+        <w:t xml:space="preserve">Меняю тип данных в таблице </w:t>
+      </w:r>
+      <w:r>
+        <w:rPr>
+          <w:lang w:val="en-US"/>
+        </w:rPr>
+        <w:t>bez</w:t>
+      </w:r>
+      <w:r>
+        <w:t>_</w:t>
+      </w:r>
+      <w:r>
+        <w:rPr>
+          <w:lang w:val="en-US"/>
+        </w:rPr>
+        <w:t>records</w:t>
+      </w:r>
       <w:r>
         <w:t xml:space="preserve"> </w:t>
       </w:r>
       <w:r>
-        <w:t xml:space="preserve">Таблица </w:t>
+        <w:t xml:space="preserve">времени на </w:t>
       </w:r>
       <w:proofErr w:type="spellStart"/>
       <w:r>
-        <w:rPr>
-          <w:lang w:val="en-US"/>
-        </w:rPr>
-        <w:t>bez</w:t>
+        <w:t>инт</w:t>
       </w:r>
       <w:proofErr w:type="spellEnd"/>
       <w:r>
-        <w:t>_</w:t>
-      </w:r>
-      <w:proofErr w:type="spellStart"/>
-      <w:r>
-        <w:rPr>
-          <w:lang w:val="en-US"/>
-        </w:rPr>
-        <w:t>profile</w:t>
-      </w:r>
-      <w:proofErr w:type="spellEnd"/>
-    </w:p>
-    <w:p>
-      <w:pPr>
-        <w:ind w:firstLine="0"/>
-      </w:pPr>
-      <w:r>
-        <w:t>Добавить поле с признаком, кто этот пользователь (админ, инструктор, пользователь)</w:t>
-      </w:r>
+        <w:t>.</w:t>
+      </w:r>
+    </w:p>
+    <w:p>
+      <w:pPr>
+        <w:ind w:firstLine="0"/>
+      </w:pPr>
+    </w:p>
+    <w:p>
+      <w:pPr>
+        <w:ind w:firstLine="0"/>
+      </w:pPr>
+      <w:r>
+        <w:t>Интерфейс записи:</w:t>
+      </w:r>
+    </w:p>
+    <w:p>
+      <w:pPr>
+        <w:ind w:firstLine="0"/>
+      </w:pPr>
+      <w:r>
+        <w:t>Вывод трех блоков:</w:t>
+      </w:r>
+    </w:p>
+    <w:p>
+      <w:pPr>
+        <w:ind w:firstLine="0"/>
+      </w:pPr>
+      <w:r>
+        <w:t>1 – дата дня, начало полетов, окончание полетов, осталось минут, информация по дню</w:t>
+      </w:r>
+    </w:p>
+    <w:p>
+      <w:pPr>
+        <w:ind w:firstLine="0"/>
+      </w:pPr>
+      <w:r>
+        <w:t>2 – имя записавшихся и ихнее время</w:t>
+      </w:r>
+    </w:p>
+    <w:p>
+      <w:pPr>
+        <w:ind w:firstLine="0"/>
+      </w:pPr>
+      <w:r>
+        <w:t>3 – форма записи: селектор времени (10 – 180 кратно 10. По умолчанию 40) инфо</w:t>
+      </w:r>
+    </w:p>
+    <w:p>
+      <w:pPr>
+        <w:ind w:firstLine="0"/>
+      </w:pPr>
       <w:bookmarkStart w:id="0" w:name="_GoBack"/>
       <w:bookmarkEnd w:id="0"/>
     </w:p>

</xml_diff>